<commit_message>
docs: modify proposal report with update gitignore cache files
</commit_message>
<xml_diff>
--- a/TAL_proposal_report.docx
+++ b/TAL_proposal_report.docx
@@ -5,9 +5,6 @@
     <w:p>
       <w:pPr>
         <w:spacing w:line="276" w:lineRule="auto"/>
-        <w:rPr>
-          <w:rFonts w:hint="eastAsia"/>
-        </w:rPr>
       </w:pPr>
     </w:p>
     <w:p>
@@ -670,9 +667,6 @@
       <w:pPr>
         <w:spacing w:line="276" w:lineRule="auto"/>
         <w:ind w:firstLineChars="100" w:firstLine="220"/>
-        <w:rPr>
-          <w:rFonts w:hint="eastAsia"/>
-        </w:rPr>
       </w:pPr>
       <w:r>
         <w:rPr>
@@ -721,9 +715,6 @@
       <w:pPr>
         <w:spacing w:line="276" w:lineRule="auto"/>
         <w:ind w:firstLineChars="100" w:firstLine="220"/>
-        <w:rPr>
-          <w:rFonts w:hint="eastAsia"/>
-        </w:rPr>
       </w:pPr>
       <w:r>
         <w:t>TAL</w:t>
@@ -1023,7 +1014,6 @@
         <w:spacing w:line="276" w:lineRule="auto"/>
         <w:ind w:firstLineChars="100" w:firstLine="220"/>
         <w:rPr>
-          <w:rFonts w:hint="eastAsia"/>
           <w:color w:val="000000" w:themeColor="text1"/>
         </w:rPr>
       </w:pPr>
@@ -1062,12 +1052,6 @@
         <w:gridCol w:w="3544"/>
       </w:tblGrid>
       <w:tr>
-        <w:tblPrEx>
-          <w:tblCellMar>
-            <w:top w:w="0" w:type="dxa"/>
-            <w:bottom w:w="0" w:type="dxa"/>
-          </w:tblCellMar>
-        </w:tblPrEx>
         <w:tc>
           <w:tcPr>
             <w:tcW w:w="2093" w:type="dxa"/>
@@ -1211,10 +1195,6 @@
           <w:tblBorders>
             <w:top w:val="none" w:sz="0" w:space="0" w:color="auto"/>
           </w:tblBorders>
-          <w:tblCellMar>
-            <w:top w:w="0" w:type="dxa"/>
-            <w:bottom w:w="0" w:type="dxa"/>
-          </w:tblCellMar>
         </w:tblPrEx>
         <w:tc>
           <w:tcPr>
@@ -1508,10 +1488,6 @@
           <w:tblBorders>
             <w:top w:val="none" w:sz="0" w:space="0" w:color="auto"/>
           </w:tblBorders>
-          <w:tblCellMar>
-            <w:top w:w="0" w:type="dxa"/>
-            <w:bottom w:w="0" w:type="dxa"/>
-          </w:tblCellMar>
         </w:tblPrEx>
         <w:tc>
           <w:tcPr>
@@ -1852,10 +1828,6 @@
           <w:tblBorders>
             <w:top w:val="none" w:sz="0" w:space="0" w:color="auto"/>
           </w:tblBorders>
-          <w:tblCellMar>
-            <w:top w:w="0" w:type="dxa"/>
-            <w:bottom w:w="0" w:type="dxa"/>
-          </w:tblCellMar>
         </w:tblPrEx>
         <w:tc>
           <w:tcPr>
@@ -2150,10 +2122,6 @@
           <w:tblBorders>
             <w:top w:val="none" w:sz="0" w:space="0" w:color="auto"/>
           </w:tblBorders>
-          <w:tblCellMar>
-            <w:top w:w="0" w:type="dxa"/>
-            <w:bottom w:w="0" w:type="dxa"/>
-          </w:tblCellMar>
         </w:tblPrEx>
         <w:tc>
           <w:tcPr>
@@ -2371,12 +2339,6 @@
         </w:tc>
       </w:tr>
       <w:tr>
-        <w:tblPrEx>
-          <w:tblCellMar>
-            <w:top w:w="0" w:type="dxa"/>
-            <w:bottom w:w="0" w:type="dxa"/>
-          </w:tblCellMar>
-        </w:tblPrEx>
         <w:tc>
           <w:tcPr>
             <w:tcW w:w="2093" w:type="dxa"/>
@@ -2762,19 +2724,19 @@
         <w:spacing w:after="0" w:line="276" w:lineRule="auto"/>
         <w:jc w:val="right"/>
         <w:rPr>
+          <w:rFonts w:asciiTheme="minorHAnsi" w:eastAsiaTheme="minorHAnsi" w:cs="Helvetica Neue"/>
+          <w:kern w:val="0"/>
+          <w:sz w:val="20"/>
+          <w:szCs w:val="20"/>
+        </w:rPr>
+      </w:pPr>
+      <w:r>
+        <w:rPr>
           <w:rFonts w:asciiTheme="minorHAnsi" w:eastAsiaTheme="minorHAnsi" w:cs="Helvetica Neue" w:hint="eastAsia"/>
           <w:kern w:val="0"/>
           <w:sz w:val="20"/>
           <w:szCs w:val="20"/>
         </w:rPr>
-      </w:pPr>
-      <w:r>
-        <w:rPr>
-          <w:rFonts w:asciiTheme="minorHAnsi" w:eastAsiaTheme="minorHAnsi" w:cs="Helvetica Neue" w:hint="eastAsia"/>
-          <w:kern w:val="0"/>
-          <w:sz w:val="20"/>
-          <w:szCs w:val="20"/>
-        </w:rPr>
         <w:t>출처는 서비스명의 링크로 제시</w:t>
       </w:r>
     </w:p>
@@ -2785,7 +2747,7 @@
         <w:spacing w:after="0" w:line="276" w:lineRule="auto"/>
         <w:ind w:firstLineChars="100" w:firstLine="220"/>
         <w:rPr>
-          <w:rFonts w:asciiTheme="minorHAnsi" w:eastAsiaTheme="minorHAnsi" w:hint="eastAsia"/>
+          <w:rFonts w:asciiTheme="minorHAnsi" w:eastAsiaTheme="minorHAnsi"/>
           <w:b/>
           <w:bCs/>
           <w:szCs w:val="22"/>
@@ -3033,9 +2995,6 @@
     <w:p>
       <w:pPr>
         <w:ind w:left="799" w:firstLineChars="100" w:firstLine="220"/>
-        <w:rPr>
-          <w:rFonts w:hint="eastAsia"/>
-        </w:rPr>
       </w:pPr>
       <w:r>
         <w:t xml:space="preserve">OpenCV </w:t>
@@ -3079,101 +3038,38 @@
     <w:p>
       <w:pPr>
         <w:ind w:left="799" w:firstLineChars="100" w:firstLine="220"/>
-        <w:rPr>
-          <w:rFonts w:hint="eastAsia"/>
-        </w:rPr>
-      </w:pPr>
-      <w:r>
-        <w:rPr>
-          <w:rFonts w:hint="eastAsia"/>
-        </w:rPr>
-        <w:t xml:space="preserve">얼굴 각도 혹은 </w:t>
+      </w:pPr>
+      <w:r>
+        <w:rPr>
+          <w:rFonts w:hint="eastAsia"/>
+        </w:rPr>
+        <w:t>얼굴 각도 혹은 제스</w:t>
+      </w:r>
+      <w:r>
+        <w:rPr>
+          <w:rFonts w:hint="eastAsia"/>
+        </w:rPr>
+        <w:t>처</w:t>
+      </w:r>
+      <w:r>
+        <w:rPr>
+          <w:rFonts w:hint="eastAsia"/>
+        </w:rPr>
+        <w:t xml:space="preserve">를 분석하기 위하여 </w:t>
       </w:r>
       <w:proofErr w:type="spellStart"/>
       <w:r>
         <w:rPr>
           <w:rFonts w:hint="eastAsia"/>
         </w:rPr>
-        <w:t>제스쳐를</w:t>
+        <w:t>웹캠에</w:t>
       </w:r>
       <w:proofErr w:type="spellEnd"/>
       <w:r>
         <w:rPr>
           <w:rFonts w:hint="eastAsia"/>
         </w:rPr>
-        <w:t xml:space="preserve"> 분석하기 위하여 </w:t>
-      </w:r>
-      <w:proofErr w:type="spellStart"/>
-      <w:r>
-        <w:rPr>
-          <w:rFonts w:hint="eastAsia"/>
-        </w:rPr>
-        <w:t>웹캠에</w:t>
-      </w:r>
-      <w:proofErr w:type="spellEnd"/>
-      <w:r>
-        <w:rPr>
-          <w:rFonts w:hint="eastAsia"/>
-        </w:rPr>
         <w:t xml:space="preserve"> 보이는 얼굴 면과 얼굴에 있는 랜드마크를 추출한다.</w:t>
-      </w:r>
-    </w:p>
-    <w:p>
-      <w:pPr>
-        <w:pStyle w:val="a6"/>
-        <w:numPr>
-          <w:ilvl w:val="0"/>
-          <w:numId w:val="15"/>
-        </w:numPr>
-      </w:pPr>
-      <w:proofErr w:type="spellStart"/>
-      <w:r>
-        <w:rPr>
-          <w:rFonts w:hint="eastAsia"/>
-        </w:rPr>
-        <w:t>제스쳐</w:t>
-      </w:r>
-      <w:proofErr w:type="spellEnd"/>
-      <w:r>
-        <w:rPr>
-          <w:rFonts w:hint="eastAsia"/>
-        </w:rPr>
-        <w:t xml:space="preserve"> 분석</w:t>
-      </w:r>
-    </w:p>
-    <w:p>
-      <w:pPr>
-        <w:ind w:left="799" w:firstLineChars="100" w:firstLine="220"/>
-        <w:rPr>
-          <w:rFonts w:hint="eastAsia"/>
-        </w:rPr>
-      </w:pPr>
-      <w:r>
-        <w:rPr>
-          <w:rFonts w:hint="eastAsia"/>
-        </w:rPr>
-        <w:t>사용자가 모니터가 바라보는 방향 혹은 끄덕임, 좌우로 고개를 흔드는 동작들을 인식할 수 있도록 한다.</w:t>
-      </w:r>
-    </w:p>
-    <w:p>
-      <w:pPr>
-        <w:pStyle w:val="a6"/>
-        <w:numPr>
-          <w:ilvl w:val="0"/>
-          <w:numId w:val="15"/>
-        </w:numPr>
-        <w:rPr>
-          <w:rFonts w:hint="eastAsia"/>
-        </w:rPr>
-      </w:pPr>
-      <w:r>
-        <w:t>SDK</w:t>
-      </w:r>
-      <w:r>
-        <w:rPr>
-          <w:rFonts w:hint="eastAsia"/>
-        </w:rPr>
-        <w:t xml:space="preserve"> 설계 및 바인딩</w:t>
       </w:r>
     </w:p>
     <w:p/>
@@ -3200,9 +3096,6 @@
     <w:p>
       <w:pPr>
         <w:ind w:firstLineChars="100" w:firstLine="220"/>
-        <w:rPr>
-          <w:rFonts w:hint="eastAsia"/>
-        </w:rPr>
       </w:pPr>
       <w:r>
         <w:t>사용자의 제스처를 원하는 동작</w:t>
@@ -3221,6 +3114,62 @@
           <w:rFonts w:hint="eastAsia"/>
         </w:rPr>
         <w:t xml:space="preserve"> 가능하도록 한다. 이는 사용자에 입맛에 맞춰서 제스처를 지원하기 위해서이다.</w:t>
+      </w:r>
+    </w:p>
+    <w:p>
+      <w:pPr>
+        <w:pStyle w:val="a6"/>
+        <w:numPr>
+          <w:ilvl w:val="0"/>
+          <w:numId w:val="18"/>
+        </w:numPr>
+      </w:pPr>
+      <w:r>
+        <w:rPr>
+          <w:rFonts w:hint="eastAsia"/>
+        </w:rPr>
+        <w:t>제스</w:t>
+      </w:r>
+      <w:r>
+        <w:rPr>
+          <w:rFonts w:hint="eastAsia"/>
+        </w:rPr>
+        <w:t>처</w:t>
+      </w:r>
+      <w:r>
+        <w:rPr>
+          <w:rFonts w:hint="eastAsia"/>
+        </w:rPr>
+        <w:t xml:space="preserve"> 분석</w:t>
+      </w:r>
+    </w:p>
+    <w:p>
+      <w:pPr>
+        <w:ind w:left="799" w:firstLineChars="100" w:firstLine="220"/>
+      </w:pPr>
+      <w:r>
+        <w:rPr>
+          <w:rFonts w:hint="eastAsia"/>
+        </w:rPr>
+        <w:t>사용자가 모니터가 바라보는 방향 혹은 끄덕임, 좌우로 고개를 흔드는 동작들을 인식할 수 있도록 한다.</w:t>
+      </w:r>
+    </w:p>
+    <w:p>
+      <w:pPr>
+        <w:pStyle w:val="a6"/>
+        <w:numPr>
+          <w:ilvl w:val="0"/>
+          <w:numId w:val="18"/>
+        </w:numPr>
+      </w:pPr>
+      <w:r>
+        <w:t>SDK</w:t>
+      </w:r>
+      <w:r>
+        <w:rPr>
+          <w:rFonts w:hint="eastAsia"/>
+        </w:rPr>
+        <w:t xml:space="preserve"> 설계 및 바인딩</w:t>
       </w:r>
     </w:p>
     <w:p/>
@@ -3261,9 +3210,6 @@
     <w:p>
       <w:pPr>
         <w:ind w:firstLineChars="100" w:firstLine="220"/>
-        <w:rPr>
-          <w:rFonts w:hint="eastAsia"/>
-        </w:rPr>
       </w:pPr>
       <w:r>
         <w:rPr>
@@ -3334,9 +3280,6 @@
     <w:p>
       <w:pPr>
         <w:ind w:firstLineChars="100" w:firstLine="220"/>
-        <w:rPr>
-          <w:rFonts w:hint="eastAsia"/>
-        </w:rPr>
       </w:pPr>
       <w:proofErr w:type="spellStart"/>
       <w:r>
@@ -3419,9 +3362,6 @@
     <w:p>
       <w:pPr>
         <w:ind w:firstLineChars="100" w:firstLine="220"/>
-        <w:rPr>
-          <w:rFonts w:hint="eastAsia"/>
-        </w:rPr>
       </w:pPr>
       <w:r>
         <w:t>일련의 업무에 대한 집중도 및 자세 상태에 대한 요약본</w:t>
@@ -3580,15 +3520,68 @@
         <w:pStyle w:val="a6"/>
         <w:numPr>
           <w:ilvl w:val="0"/>
-          <w:numId w:val="12"/>
+          <w:numId w:val="19"/>
         </w:numPr>
         <w:rPr>
-          <w:b/>
-          <w:bCs/>
-        </w:rPr>
-      </w:pPr>
-      <w:r>
-        <w:t>단축키 할당 및 제스처, 알림 빈도 커스터마이징 기능</w:t>
+          <w:rFonts w:eastAsia="AppleExternalUIFontKorean-Regul"/>
+        </w:rPr>
+      </w:pPr>
+      <w:r>
+        <w:rPr>
+          <w:rFonts w:ascii="AppleExternalUIFontKorean-Regul" w:eastAsia="AppleExternalUIFontKorean-Regul" w:cs="AppleExternalUIFontKorean-Regul"/>
+        </w:rPr>
+        <w:t xml:space="preserve">AI </w:t>
+      </w:r>
+      <w:r>
+        <w:rPr>
+          <w:rFonts w:ascii="AppleExternalUIFontKorean-Regul" w:eastAsia="AppleExternalUIFontKorean-Regul" w:cs="AppleExternalUIFontKorean-Regul" w:hint="eastAsia"/>
+        </w:rPr>
+        <w:t>기반, 실수 입력 방지 학습</w:t>
+      </w:r>
+    </w:p>
+    <w:p>
+      <w:pPr>
+        <w:pStyle w:val="a6"/>
+        <w:ind w:left="360"/>
+        <w:rPr>
+          <w:rFonts w:eastAsia="AppleExternalUIFontKorean-Regul"/>
+        </w:rPr>
+      </w:pPr>
+      <w:r>
+        <w:rPr>
+          <w:rFonts w:ascii="AppleExternalUIFontKorean-Regul" w:eastAsia="AppleExternalUIFontKorean-Regul" w:cs="AppleExternalUIFontKorean-Regul" w:hint="eastAsia"/>
+        </w:rPr>
+        <w:t>(</w:t>
+      </w:r>
+      <w:r>
+        <w:rPr>
+          <w:rFonts w:ascii="AppleExternalUIFontKorean-Regul" w:eastAsia="AppleExternalUIFontKorean-Regul" w:cs="AppleExternalUIFontKorean-Regul"/>
+        </w:rPr>
+        <w:t xml:space="preserve">ex. </w:t>
+      </w:r>
+      <w:r>
+        <w:rPr>
+          <w:rFonts w:ascii="AppleExternalUIFontKorean-Regul" w:eastAsia="AppleExternalUIFontKorean-Regul" w:cs="AppleExternalUIFontKorean-Regul" w:hint="eastAsia"/>
+        </w:rPr>
+        <w:t>의도치 않은 제스</w:t>
+      </w:r>
+      <w:r>
+        <w:rPr>
+          <w:rFonts w:ascii="AppleExternalUIFontKorean-Regul" w:eastAsia="AppleExternalUIFontKorean-Regul" w:cs="AppleExternalUIFontKorean-Regul" w:hint="eastAsia"/>
+        </w:rPr>
+        <w:t>처</w:t>
+      </w:r>
+      <w:r>
+        <w:rPr>
+          <w:rFonts w:ascii="AppleExternalUIFontKorean-Regul" w:eastAsia="AppleExternalUIFontKorean-Regul" w:cs="AppleExternalUIFontKorean-Regul" w:hint="eastAsia"/>
+        </w:rPr>
+        <w:t xml:space="preserve"> 입력을 관리</w:t>
+      </w:r>
+      <w:r>
+        <w:rPr>
+          <w:rFonts w:ascii="AppleExternalUIFontKorean-Regul" w:eastAsia="AppleExternalUIFontKorean-Regul" w:cs="AppleExternalUIFontKorean-Regul"/>
+        </w:rPr>
+        <w:t>)</w:t>
       </w:r>
     </w:p>
     <w:p>
@@ -3599,86 +3592,32 @@
           <w:numId w:val="12"/>
         </w:numPr>
         <w:rPr>
-          <w:rFonts w:eastAsia="AppleExternalUIFontKorean-Regul" w:hint="eastAsia"/>
+          <w:rFonts w:eastAsia="AppleExternalUIFontKorean-Regul"/>
         </w:rPr>
       </w:pPr>
       <w:r>
         <w:rPr>
           <w:rFonts w:ascii="AppleExternalUIFontKorean-Regul" w:eastAsia="AppleExternalUIFontKorean-Regul" w:cs="AppleExternalUIFontKorean-Regul" w:hint="eastAsia"/>
         </w:rPr>
-        <w:t>맞춤형</w:t>
-      </w:r>
-      <w:r>
+        <w:t>모니터링 자세, 알림 빈도 설정</w:t>
+      </w:r>
+    </w:p>
+    <w:p>
+      <w:pPr>
+        <w:pStyle w:val="a6"/>
+        <w:numPr>
+          <w:ilvl w:val="0"/>
+          <w:numId w:val="12"/>
+        </w:numPr>
         <w:rPr>
           <w:rFonts w:eastAsia="AppleExternalUIFontKorean-Regul"/>
         </w:rPr>
-        <w:t xml:space="preserve"> </w:t>
-      </w:r>
+      </w:pPr>
       <w:r>
         <w:rPr>
           <w:rFonts w:ascii="AppleExternalUIFontKorean-Regul" w:eastAsia="AppleExternalUIFontKorean-Regul" w:cs="AppleExternalUIFontKorean-Regul" w:hint="eastAsia"/>
         </w:rPr>
-        <w:t>피드백</w:t>
-      </w:r>
-      <w:r>
-        <w:rPr>
-          <w:rFonts w:eastAsia="AppleExternalUIFontKorean-Regul"/>
-        </w:rPr>
-        <w:t xml:space="preserve"> </w:t>
-      </w:r>
-      <w:r>
-        <w:rPr>
-          <w:rFonts w:ascii="AppleExternalUIFontKorean-Regul" w:eastAsia="AppleExternalUIFontKorean-Regul" w:cs="AppleExternalUIFontKorean-Regul" w:hint="eastAsia"/>
-        </w:rPr>
-        <w:t>및</w:t>
-      </w:r>
-      <w:r>
-        <w:rPr>
-          <w:rFonts w:eastAsia="AppleExternalUIFontKorean-Regul"/>
-        </w:rPr>
-        <w:t xml:space="preserve"> </w:t>
-      </w:r>
-      <w:r>
-        <w:rPr>
-          <w:rFonts w:ascii="AppleExternalUIFontKorean-Regul" w:eastAsia="AppleExternalUIFontKorean-Regul" w:cs="AppleExternalUIFontKorean-Regul" w:hint="eastAsia"/>
-        </w:rPr>
-        <w:t>일별</w:t>
-      </w:r>
-      <w:r>
-        <w:rPr>
-          <w:rFonts w:eastAsia="AppleExternalUIFontKorean-Regul"/>
-        </w:rPr>
-        <w:t xml:space="preserve"> </w:t>
-      </w:r>
-      <w:r>
-        <w:rPr>
-          <w:rFonts w:ascii="AppleExternalUIFontKorean-Regul" w:eastAsia="AppleExternalUIFontKorean-Regul" w:cs="AppleExternalUIFontKorean-Regul" w:hint="eastAsia"/>
-        </w:rPr>
-        <w:t>통계</w:t>
-      </w:r>
-      <w:r>
-        <w:rPr>
-          <w:rFonts w:eastAsia="AppleExternalUIFontKorean-Regul"/>
-        </w:rPr>
-        <w:t xml:space="preserve"> </w:t>
-      </w:r>
-      <w:r>
-        <w:rPr>
-          <w:rFonts w:ascii="AppleExternalUIFontKorean-Regul" w:eastAsia="AppleExternalUIFontKorean-Regul" w:cs="AppleExternalUIFontKorean-Regul" w:hint="eastAsia"/>
-        </w:rPr>
-        <w:t>그래프</w:t>
-      </w:r>
-      <w:r>
-        <w:rPr>
-          <w:rFonts w:eastAsia="AppleExternalUIFontKorean-Regul"/>
-        </w:rPr>
-        <w:t xml:space="preserve"> </w:t>
-      </w:r>
-      <w:r>
-        <w:rPr>
-          <w:rFonts w:ascii="AppleExternalUIFontKorean-Regul" w:eastAsia="AppleExternalUIFontKorean-Regul" w:cs="AppleExternalUIFontKorean-Regul" w:hint="eastAsia"/>
-        </w:rPr>
-        <w:t>제공</w:t>
+        <w:t>일별 피드백, 통계 그래프 제공</w:t>
       </w:r>
     </w:p>
     <w:p>
@@ -7330,6 +7269,95 @@
     </w:lvl>
   </w:abstractNum>
   <w:abstractNum w:abstractNumId="6" w15:restartNumberingAfterBreak="0">
+    <w:nsid w:val="13FD147B"/>
+    <w:multiLevelType w:val="hybridMultilevel"/>
+    <w:tmpl w:val="9064C32C"/>
+    <w:lvl w:ilvl="0" w:tplc="FFFFFFFF">
+      <w:start w:val="1"/>
+      <w:numFmt w:val="decimal"/>
+      <w:lvlText w:val="(%1)"/>
+      <w:lvlJc w:val="left"/>
+      <w:pPr>
+        <w:ind w:left="800" w:hanging="360"/>
+      </w:pPr>
+      <w:rPr>
+        <w:rFonts w:hint="default"/>
+      </w:rPr>
+    </w:lvl>
+    <w:lvl w:ilvl="1" w:tplc="FFFFFFFF" w:tentative="1">
+      <w:start w:val="1"/>
+      <w:numFmt w:val="upperLetter"/>
+      <w:lvlText w:val="%2."/>
+      <w:lvlJc w:val="left"/>
+      <w:pPr>
+        <w:ind w:left="1320" w:hanging="440"/>
+      </w:pPr>
+    </w:lvl>
+    <w:lvl w:ilvl="2" w:tplc="FFFFFFFF" w:tentative="1">
+      <w:start w:val="1"/>
+      <w:numFmt w:val="lowerRoman"/>
+      <w:lvlText w:val="%3."/>
+      <w:lvlJc w:val="right"/>
+      <w:pPr>
+        <w:ind w:left="1760" w:hanging="440"/>
+      </w:pPr>
+    </w:lvl>
+    <w:lvl w:ilvl="3" w:tplc="FFFFFFFF" w:tentative="1">
+      <w:start w:val="1"/>
+      <w:numFmt w:val="decimal"/>
+      <w:lvlText w:val="%4."/>
+      <w:lvlJc w:val="left"/>
+      <w:pPr>
+        <w:ind w:left="2200" w:hanging="440"/>
+      </w:pPr>
+    </w:lvl>
+    <w:lvl w:ilvl="4" w:tplc="FFFFFFFF" w:tentative="1">
+      <w:start w:val="1"/>
+      <w:numFmt w:val="upperLetter"/>
+      <w:lvlText w:val="%5."/>
+      <w:lvlJc w:val="left"/>
+      <w:pPr>
+        <w:ind w:left="2640" w:hanging="440"/>
+      </w:pPr>
+    </w:lvl>
+    <w:lvl w:ilvl="5" w:tplc="FFFFFFFF" w:tentative="1">
+      <w:start w:val="1"/>
+      <w:numFmt w:val="lowerRoman"/>
+      <w:lvlText w:val="%6."/>
+      <w:lvlJc w:val="right"/>
+      <w:pPr>
+        <w:ind w:left="3080" w:hanging="440"/>
+      </w:pPr>
+    </w:lvl>
+    <w:lvl w:ilvl="6" w:tplc="FFFFFFFF" w:tentative="1">
+      <w:start w:val="1"/>
+      <w:numFmt w:val="decimal"/>
+      <w:lvlText w:val="%7."/>
+      <w:lvlJc w:val="left"/>
+      <w:pPr>
+        <w:ind w:left="3520" w:hanging="440"/>
+      </w:pPr>
+    </w:lvl>
+    <w:lvl w:ilvl="7" w:tplc="FFFFFFFF" w:tentative="1">
+      <w:start w:val="1"/>
+      <w:numFmt w:val="upperLetter"/>
+      <w:lvlText w:val="%8."/>
+      <w:lvlJc w:val="left"/>
+      <w:pPr>
+        <w:ind w:left="3960" w:hanging="440"/>
+      </w:pPr>
+    </w:lvl>
+    <w:lvl w:ilvl="8" w:tplc="FFFFFFFF" w:tentative="1">
+      <w:start w:val="1"/>
+      <w:numFmt w:val="lowerRoman"/>
+      <w:lvlText w:val="%9."/>
+      <w:lvlJc w:val="right"/>
+      <w:pPr>
+        <w:ind w:left="4400" w:hanging="440"/>
+      </w:pPr>
+    </w:lvl>
+  </w:abstractNum>
+  <w:abstractNum w:abstractNumId="7" w15:restartNumberingAfterBreak="0">
     <w:nsid w:val="205B74FB"/>
     <w:multiLevelType w:val="hybridMultilevel"/>
     <w:tmpl w:val="9064C32C"/>
@@ -7418,7 +7446,7 @@
       </w:pPr>
     </w:lvl>
   </w:abstractNum>
-  <w:abstractNum w:abstractNumId="7" w15:restartNumberingAfterBreak="0">
+  <w:abstractNum w:abstractNumId="8" w15:restartNumberingAfterBreak="0">
     <w:nsid w:val="212D74E4"/>
     <w:multiLevelType w:val="hybridMultilevel"/>
     <w:tmpl w:val="CA4EB560"/>
@@ -7530,7 +7558,7 @@
       </w:rPr>
     </w:lvl>
   </w:abstractNum>
-  <w:abstractNum w:abstractNumId="8" w15:restartNumberingAfterBreak="0">
+  <w:abstractNum w:abstractNumId="9" w15:restartNumberingAfterBreak="0">
     <w:nsid w:val="26956035"/>
     <w:multiLevelType w:val="hybridMultilevel"/>
     <w:tmpl w:val="1A24341C"/>
@@ -7619,7 +7647,7 @@
       </w:pPr>
     </w:lvl>
   </w:abstractNum>
-  <w:abstractNum w:abstractNumId="9" w15:restartNumberingAfterBreak="0">
+  <w:abstractNum w:abstractNumId="10" w15:restartNumberingAfterBreak="0">
     <w:nsid w:val="290B3D10"/>
     <w:multiLevelType w:val="hybridMultilevel"/>
     <w:tmpl w:val="C4A48266"/>
@@ -7732,7 +7760,7 @@
       </w:rPr>
     </w:lvl>
   </w:abstractNum>
-  <w:abstractNum w:abstractNumId="10" w15:restartNumberingAfterBreak="0">
+  <w:abstractNum w:abstractNumId="11" w15:restartNumberingAfterBreak="0">
     <w:nsid w:val="39397590"/>
     <w:multiLevelType w:val="hybridMultilevel"/>
     <w:tmpl w:val="3000EA70"/>
@@ -7821,7 +7849,120 @@
       </w:pPr>
     </w:lvl>
   </w:abstractNum>
-  <w:abstractNum w:abstractNumId="11" w15:restartNumberingAfterBreak="0">
+  <w:abstractNum w:abstractNumId="12" w15:restartNumberingAfterBreak="0">
+    <w:nsid w:val="412029B7"/>
+    <w:multiLevelType w:val="hybridMultilevel"/>
+    <w:tmpl w:val="7786CDB8"/>
+    <w:lvl w:ilvl="0" w:tplc="247C0B22">
+      <w:start w:val="2"/>
+      <w:numFmt w:val="bullet"/>
+      <w:lvlText w:val="-"/>
+      <w:lvlJc w:val="left"/>
+      <w:pPr>
+        <w:ind w:left="360" w:hanging="360"/>
+      </w:pPr>
+      <w:rPr>
+        <w:rFonts w:ascii="맑은 고딕" w:eastAsia="맑은 고딕" w:hAnsi="맑은 고딕" w:cstheme="minorBidi" w:hint="eastAsia"/>
+      </w:rPr>
+    </w:lvl>
+    <w:lvl w:ilvl="1" w:tplc="04090003" w:tentative="1">
+      <w:start w:val="1"/>
+      <w:numFmt w:val="bullet"/>
+      <w:lvlText w:val=""/>
+      <w:lvlJc w:val="left"/>
+      <w:pPr>
+        <w:ind w:left="880" w:hanging="440"/>
+      </w:pPr>
+      <w:rPr>
+        <w:rFonts w:ascii="Wingdings" w:hAnsi="Wingdings" w:hint="default"/>
+      </w:rPr>
+    </w:lvl>
+    <w:lvl w:ilvl="2" w:tplc="04090005" w:tentative="1">
+      <w:start w:val="1"/>
+      <w:numFmt w:val="bullet"/>
+      <w:lvlText w:val=""/>
+      <w:lvlJc w:val="left"/>
+      <w:pPr>
+        <w:ind w:left="1320" w:hanging="440"/>
+      </w:pPr>
+      <w:rPr>
+        <w:rFonts w:ascii="Wingdings" w:hAnsi="Wingdings" w:hint="default"/>
+      </w:rPr>
+    </w:lvl>
+    <w:lvl w:ilvl="3" w:tplc="04090001" w:tentative="1">
+      <w:start w:val="1"/>
+      <w:numFmt w:val="bullet"/>
+      <w:lvlText w:val=""/>
+      <w:lvlJc w:val="left"/>
+      <w:pPr>
+        <w:ind w:left="1760" w:hanging="440"/>
+      </w:pPr>
+      <w:rPr>
+        <w:rFonts w:ascii="Wingdings" w:hAnsi="Wingdings" w:hint="default"/>
+      </w:rPr>
+    </w:lvl>
+    <w:lvl w:ilvl="4" w:tplc="04090003" w:tentative="1">
+      <w:start w:val="1"/>
+      <w:numFmt w:val="bullet"/>
+      <w:lvlText w:val=""/>
+      <w:lvlJc w:val="left"/>
+      <w:pPr>
+        <w:ind w:left="2200" w:hanging="440"/>
+      </w:pPr>
+      <w:rPr>
+        <w:rFonts w:ascii="Wingdings" w:hAnsi="Wingdings" w:hint="default"/>
+      </w:rPr>
+    </w:lvl>
+    <w:lvl w:ilvl="5" w:tplc="04090005" w:tentative="1">
+      <w:start w:val="1"/>
+      <w:numFmt w:val="bullet"/>
+      <w:lvlText w:val=""/>
+      <w:lvlJc w:val="left"/>
+      <w:pPr>
+        <w:ind w:left="2640" w:hanging="440"/>
+      </w:pPr>
+      <w:rPr>
+        <w:rFonts w:ascii="Wingdings" w:hAnsi="Wingdings" w:hint="default"/>
+      </w:rPr>
+    </w:lvl>
+    <w:lvl w:ilvl="6" w:tplc="04090001" w:tentative="1">
+      <w:start w:val="1"/>
+      <w:numFmt w:val="bullet"/>
+      <w:lvlText w:val=""/>
+      <w:lvlJc w:val="left"/>
+      <w:pPr>
+        <w:ind w:left="3080" w:hanging="440"/>
+      </w:pPr>
+      <w:rPr>
+        <w:rFonts w:ascii="Wingdings" w:hAnsi="Wingdings" w:hint="default"/>
+      </w:rPr>
+    </w:lvl>
+    <w:lvl w:ilvl="7" w:tplc="04090003" w:tentative="1">
+      <w:start w:val="1"/>
+      <w:numFmt w:val="bullet"/>
+      <w:lvlText w:val=""/>
+      <w:lvlJc w:val="left"/>
+      <w:pPr>
+        <w:ind w:left="3520" w:hanging="440"/>
+      </w:pPr>
+      <w:rPr>
+        <w:rFonts w:ascii="Wingdings" w:hAnsi="Wingdings" w:hint="default"/>
+      </w:rPr>
+    </w:lvl>
+    <w:lvl w:ilvl="8" w:tplc="04090005" w:tentative="1">
+      <w:start w:val="1"/>
+      <w:numFmt w:val="bullet"/>
+      <w:lvlText w:val=""/>
+      <w:lvlJc w:val="left"/>
+      <w:pPr>
+        <w:ind w:left="3960" w:hanging="440"/>
+      </w:pPr>
+      <w:rPr>
+        <w:rFonts w:ascii="Wingdings" w:hAnsi="Wingdings" w:hint="default"/>
+      </w:rPr>
+    </w:lvl>
+  </w:abstractNum>
+  <w:abstractNum w:abstractNumId="13" w15:restartNumberingAfterBreak="0">
     <w:nsid w:val="43845561"/>
     <w:multiLevelType w:val="hybridMultilevel"/>
     <w:tmpl w:val="738E721C"/>
@@ -7910,7 +8051,7 @@
       </w:pPr>
     </w:lvl>
   </w:abstractNum>
-  <w:abstractNum w:abstractNumId="12" w15:restartNumberingAfterBreak="0">
+  <w:abstractNum w:abstractNumId="14" w15:restartNumberingAfterBreak="0">
     <w:nsid w:val="48482301"/>
     <w:multiLevelType w:val="hybridMultilevel"/>
     <w:tmpl w:val="89B43A4A"/>
@@ -8023,7 +8164,7 @@
       </w:rPr>
     </w:lvl>
   </w:abstractNum>
-  <w:abstractNum w:abstractNumId="13" w15:restartNumberingAfterBreak="0">
+  <w:abstractNum w:abstractNumId="15" w15:restartNumberingAfterBreak="0">
     <w:nsid w:val="51E92087"/>
     <w:multiLevelType w:val="hybridMultilevel"/>
     <w:tmpl w:val="4FCCAD54"/>
@@ -8112,7 +8253,7 @@
       </w:pPr>
     </w:lvl>
   </w:abstractNum>
-  <w:abstractNum w:abstractNumId="14" w15:restartNumberingAfterBreak="0">
+  <w:abstractNum w:abstractNumId="16" w15:restartNumberingAfterBreak="0">
     <w:nsid w:val="5E8F6BCF"/>
     <w:multiLevelType w:val="hybridMultilevel"/>
     <w:tmpl w:val="2CBCA966"/>
@@ -8201,7 +8342,7 @@
       </w:pPr>
     </w:lvl>
   </w:abstractNum>
-  <w:abstractNum w:abstractNumId="15" w15:restartNumberingAfterBreak="0">
+  <w:abstractNum w:abstractNumId="17" w15:restartNumberingAfterBreak="0">
     <w:nsid w:val="64641EF3"/>
     <w:multiLevelType w:val="hybridMultilevel"/>
     <w:tmpl w:val="18C0D9B8"/>
@@ -8290,7 +8431,7 @@
       </w:pPr>
     </w:lvl>
   </w:abstractNum>
-  <w:abstractNum w:abstractNumId="16" w15:restartNumberingAfterBreak="0">
+  <w:abstractNum w:abstractNumId="18" w15:restartNumberingAfterBreak="0">
     <w:nsid w:val="75F4519E"/>
     <w:multiLevelType w:val="hybridMultilevel"/>
     <w:tmpl w:val="A54CD9C4"/>
@@ -8405,16 +8546,16 @@
     </w:lvl>
   </w:abstractNum>
   <w:num w:numId="1" w16cid:durableId="1637877077">
+    <w:abstractNumId w:val="17"/>
+  </w:num>
+  <w:num w:numId="2" w16cid:durableId="1797988187">
     <w:abstractNumId w:val="15"/>
   </w:num>
-  <w:num w:numId="2" w16cid:durableId="1797988187">
-    <w:abstractNumId w:val="13"/>
-  </w:num>
   <w:num w:numId="3" w16cid:durableId="91978867">
-    <w:abstractNumId w:val="12"/>
+    <w:abstractNumId w:val="14"/>
   </w:num>
   <w:num w:numId="4" w16cid:durableId="1692486441">
-    <w:abstractNumId w:val="8"/>
+    <w:abstractNumId w:val="9"/>
   </w:num>
   <w:num w:numId="5" w16cid:durableId="63139522">
     <w:abstractNumId w:val="0"/>
@@ -8432,28 +8573,34 @@
     <w:abstractNumId w:val="4"/>
   </w:num>
   <w:num w:numId="10" w16cid:durableId="91702767">
-    <w:abstractNumId w:val="9"/>
+    <w:abstractNumId w:val="10"/>
   </w:num>
   <w:num w:numId="11" w16cid:durableId="1239482867">
-    <w:abstractNumId w:val="11"/>
+    <w:abstractNumId w:val="13"/>
   </w:num>
   <w:num w:numId="12" w16cid:durableId="246041990">
+    <w:abstractNumId w:val="18"/>
+  </w:num>
+  <w:num w:numId="13" w16cid:durableId="1873105395">
+    <w:abstractNumId w:val="8"/>
+  </w:num>
+  <w:num w:numId="14" w16cid:durableId="1103571949">
     <w:abstractNumId w:val="16"/>
   </w:num>
-  <w:num w:numId="13" w16cid:durableId="1873105395">
+  <w:num w:numId="15" w16cid:durableId="2066833681">
     <w:abstractNumId w:val="7"/>
   </w:num>
-  <w:num w:numId="14" w16cid:durableId="1103571949">
-    <w:abstractNumId w:val="14"/>
-  </w:num>
-  <w:num w:numId="15" w16cid:durableId="2066833681">
-    <w:abstractNumId w:val="6"/>
-  </w:num>
   <w:num w:numId="16" w16cid:durableId="922646759">
-    <w:abstractNumId w:val="10"/>
+    <w:abstractNumId w:val="11"/>
   </w:num>
   <w:num w:numId="17" w16cid:durableId="533691936">
     <w:abstractNumId w:val="5"/>
+  </w:num>
+  <w:num w:numId="18" w16cid:durableId="1599364525">
+    <w:abstractNumId w:val="6"/>
+  </w:num>
+  <w:num w:numId="19" w16cid:durableId="699355334">
+    <w:abstractNumId w:val="12"/>
   </w:num>
 </w:numbering>
 </file>

</xml_diff>